<commit_message>
Add some docs and plan the period 2 after Tet
</commit_message>
<xml_diff>
--- a/Docs/Specification/Specification - number 3.docx
+++ b/Docs/Specification/Specification - number 3.docx
@@ -11,15 +11,98 @@
           <w:szCs w:val="28"/>
         </w:rPr>
       </w:pPr>
-      <w:r>
-        <w:rPr>
-          <w:rFonts w:ascii="Times New Roman" w:hAnsi="Times New Roman" w:cs="Times New Roman"/>
-          <w:b/>
-          <w:sz w:val="28"/>
-          <w:szCs w:val="28"/>
-        </w:rPr>
-        <w:t>Tài liệu đặc tả số</w:t>
-      </w:r>
+      <w:proofErr w:type="spellStart"/>
+      <w:proofErr w:type="gramStart"/>
+      <w:r>
+        <w:rPr>
+          <w:rFonts w:ascii="Times New Roman" w:hAnsi="Times New Roman" w:cs="Times New Roman"/>
+          <w:b/>
+          <w:sz w:val="28"/>
+          <w:szCs w:val="28"/>
+        </w:rPr>
+        <w:t>Tài</w:t>
+      </w:r>
+      <w:proofErr w:type="spellEnd"/>
+      <w:r>
+        <w:rPr>
+          <w:rFonts w:ascii="Times New Roman" w:hAnsi="Times New Roman" w:cs="Times New Roman"/>
+          <w:b/>
+          <w:sz w:val="28"/>
+          <w:szCs w:val="28"/>
+        </w:rPr>
+        <w:t xml:space="preserve"> </w:t>
+      </w:r>
+      <w:proofErr w:type="spellStart"/>
+      <w:r>
+        <w:rPr>
+          <w:rFonts w:ascii="Times New Roman" w:hAnsi="Times New Roman" w:cs="Times New Roman"/>
+          <w:b/>
+          <w:sz w:val="28"/>
+          <w:szCs w:val="28"/>
+        </w:rPr>
+        <w:t>liệu</w:t>
+      </w:r>
+      <w:proofErr w:type="spellEnd"/>
+      <w:r>
+        <w:rPr>
+          <w:rFonts w:ascii="Times New Roman" w:hAnsi="Times New Roman" w:cs="Times New Roman"/>
+          <w:b/>
+          <w:sz w:val="28"/>
+          <w:szCs w:val="28"/>
+        </w:rPr>
+        <w:t xml:space="preserve"> </w:t>
+      </w:r>
+      <w:proofErr w:type="spellStart"/>
+      <w:r>
+        <w:rPr>
+          <w:rFonts w:ascii="Times New Roman" w:hAnsi="Times New Roman" w:cs="Times New Roman"/>
+          <w:b/>
+          <w:sz w:val="28"/>
+          <w:szCs w:val="28"/>
+        </w:rPr>
+        <w:t>đặc</w:t>
+      </w:r>
+      <w:proofErr w:type="spellEnd"/>
+      <w:r>
+        <w:rPr>
+          <w:rFonts w:ascii="Times New Roman" w:hAnsi="Times New Roman" w:cs="Times New Roman"/>
+          <w:b/>
+          <w:sz w:val="28"/>
+          <w:szCs w:val="28"/>
+        </w:rPr>
+        <w:t xml:space="preserve"> </w:t>
+      </w:r>
+      <w:proofErr w:type="spellStart"/>
+      <w:r>
+        <w:rPr>
+          <w:rFonts w:ascii="Times New Roman" w:hAnsi="Times New Roman" w:cs="Times New Roman"/>
+          <w:b/>
+          <w:sz w:val="28"/>
+          <w:szCs w:val="28"/>
+        </w:rPr>
+        <w:t>tả</w:t>
+      </w:r>
+      <w:proofErr w:type="spellEnd"/>
+      <w:r>
+        <w:rPr>
+          <w:rFonts w:ascii="Times New Roman" w:hAnsi="Times New Roman" w:cs="Times New Roman"/>
+          <w:b/>
+          <w:sz w:val="28"/>
+          <w:szCs w:val="28"/>
+        </w:rPr>
+        <w:t xml:space="preserve"> </w:t>
+      </w:r>
+      <w:proofErr w:type="spellStart"/>
+      <w:r>
+        <w:rPr>
+          <w:rFonts w:ascii="Times New Roman" w:hAnsi="Times New Roman" w:cs="Times New Roman"/>
+          <w:b/>
+          <w:sz w:val="28"/>
+          <w:szCs w:val="28"/>
+        </w:rPr>
+        <w:t>số</w:t>
+      </w:r>
+      <w:proofErr w:type="spellEnd"/>
       <w:r>
         <w:rPr>
           <w:rFonts w:ascii="Times New Roman" w:hAnsi="Times New Roman" w:cs="Times New Roman"/>
@@ -38,6 +121,7 @@
         </w:rPr>
         <w:t>.</w:t>
       </w:r>
+      <w:proofErr w:type="gramEnd"/>
     </w:p>
     <w:p>
       <w:pPr>
@@ -48,6 +132,7 @@
           <w:szCs w:val="28"/>
         </w:rPr>
       </w:pPr>
+      <w:proofErr w:type="spellStart"/>
       <w:r>
         <w:rPr>
           <w:rFonts w:ascii="Times New Roman" w:hAnsi="Times New Roman" w:cs="Times New Roman"/>
@@ -64,7 +149,37 @@
           <w:sz w:val="28"/>
           <w:szCs w:val="28"/>
         </w:rPr>
-        <w:t>ài toán:</w:t>
+        <w:t>ài</w:t>
+      </w:r>
+      <w:proofErr w:type="spellEnd"/>
+      <w:r>
+        <w:rPr>
+          <w:rFonts w:ascii="Times New Roman" w:hAnsi="Times New Roman" w:cs="Times New Roman"/>
+          <w:b/>
+          <w:sz w:val="28"/>
+          <w:szCs w:val="28"/>
+        </w:rPr>
+        <w:t xml:space="preserve"> </w:t>
+      </w:r>
+      <w:proofErr w:type="spellStart"/>
+      <w:r>
+        <w:rPr>
+          <w:rFonts w:ascii="Times New Roman" w:hAnsi="Times New Roman" w:cs="Times New Roman"/>
+          <w:b/>
+          <w:sz w:val="28"/>
+          <w:szCs w:val="28"/>
+        </w:rPr>
+        <w:t>toán</w:t>
+      </w:r>
+      <w:proofErr w:type="spellEnd"/>
+      <w:r>
+        <w:rPr>
+          <w:rFonts w:ascii="Times New Roman" w:hAnsi="Times New Roman" w:cs="Times New Roman"/>
+          <w:b/>
+          <w:sz w:val="28"/>
+          <w:szCs w:val="28"/>
+        </w:rPr>
+        <w:t>:</w:t>
       </w:r>
     </w:p>
     <w:p>
@@ -84,7 +199,26 @@
           <w:szCs w:val="28"/>
         </w:rPr>
         <w:tab/>
-        <w:t>Phượng:</w:t>
+      </w:r>
+      <w:proofErr w:type="spellStart"/>
+      <w:r>
+        <w:rPr>
+          <w:rFonts w:ascii="Times New Roman" w:hAnsi="Times New Roman" w:cs="Times New Roman"/>
+          <w:b/>
+          <w:sz w:val="28"/>
+          <w:szCs w:val="28"/>
+        </w:rPr>
+        <w:t>Phượng</w:t>
+      </w:r>
+      <w:proofErr w:type="spellEnd"/>
+      <w:r>
+        <w:rPr>
+          <w:rFonts w:ascii="Times New Roman" w:hAnsi="Times New Roman" w:cs="Times New Roman"/>
+          <w:b/>
+          <w:sz w:val="28"/>
+          <w:szCs w:val="28"/>
+        </w:rPr>
+        <w:t>:</w:t>
       </w:r>
     </w:p>
     <w:p>
@@ -100,14 +234,70 @@
           <w:szCs w:val="28"/>
         </w:rPr>
       </w:pPr>
-      <w:r>
-        <w:rPr>
-          <w:rFonts w:ascii="Times New Roman" w:hAnsi="Times New Roman" w:cs="Times New Roman"/>
-          <w:sz w:val="28"/>
-          <w:szCs w:val="28"/>
-        </w:rPr>
-        <w:t>Tạo csdl khách hàng</w:t>
-      </w:r>
+      <w:proofErr w:type="spellStart"/>
+      <w:r>
+        <w:rPr>
+          <w:rFonts w:ascii="Times New Roman" w:hAnsi="Times New Roman" w:cs="Times New Roman"/>
+          <w:sz w:val="28"/>
+          <w:szCs w:val="28"/>
+        </w:rPr>
+        <w:t>Tạo</w:t>
+      </w:r>
+      <w:proofErr w:type="spellEnd"/>
+      <w:r>
+        <w:rPr>
+          <w:rFonts w:ascii="Times New Roman" w:hAnsi="Times New Roman" w:cs="Times New Roman"/>
+          <w:sz w:val="28"/>
+          <w:szCs w:val="28"/>
+        </w:rPr>
+        <w:t xml:space="preserve"> </w:t>
+      </w:r>
+      <w:proofErr w:type="spellStart"/>
+      <w:r>
+        <w:rPr>
+          <w:rFonts w:ascii="Times New Roman" w:hAnsi="Times New Roman" w:cs="Times New Roman"/>
+          <w:sz w:val="28"/>
+          <w:szCs w:val="28"/>
+        </w:rPr>
+        <w:t>csdl</w:t>
+      </w:r>
+      <w:proofErr w:type="spellEnd"/>
+      <w:r>
+        <w:rPr>
+          <w:rFonts w:ascii="Times New Roman" w:hAnsi="Times New Roman" w:cs="Times New Roman"/>
+          <w:sz w:val="28"/>
+          <w:szCs w:val="28"/>
+        </w:rPr>
+        <w:t xml:space="preserve"> </w:t>
+      </w:r>
+      <w:proofErr w:type="spellStart"/>
+      <w:r>
+        <w:rPr>
+          <w:rFonts w:ascii="Times New Roman" w:hAnsi="Times New Roman" w:cs="Times New Roman"/>
+          <w:sz w:val="28"/>
+          <w:szCs w:val="28"/>
+        </w:rPr>
+        <w:t>khách</w:t>
+      </w:r>
+      <w:proofErr w:type="spellEnd"/>
+      <w:r>
+        <w:rPr>
+          <w:rFonts w:ascii="Times New Roman" w:hAnsi="Times New Roman" w:cs="Times New Roman"/>
+          <w:sz w:val="28"/>
+          <w:szCs w:val="28"/>
+        </w:rPr>
+        <w:t xml:space="preserve"> </w:t>
+      </w:r>
+      <w:proofErr w:type="spellStart"/>
+      <w:r>
+        <w:rPr>
+          <w:rFonts w:ascii="Times New Roman" w:hAnsi="Times New Roman" w:cs="Times New Roman"/>
+          <w:sz w:val="28"/>
+          <w:szCs w:val="28"/>
+        </w:rPr>
+        <w:t>hàng</w:t>
+      </w:r>
+      <w:proofErr w:type="spellEnd"/>
       <w:r>
         <w:rPr>
           <w:rFonts w:ascii="Times New Roman" w:hAnsi="Times New Roman" w:cs="Times New Roman"/>
@@ -116,6 +306,7 @@
         </w:rPr>
         <w:t xml:space="preserve"> (</w:t>
       </w:r>
+      <w:proofErr w:type="spellStart"/>
       <w:r>
         <w:rPr>
           <w:rFonts w:ascii="Times New Roman" w:hAnsi="Times New Roman" w:cs="Times New Roman"/>
@@ -123,8 +314,29 @@
           <w:sz w:val="28"/>
           <w:szCs w:val="28"/>
         </w:rPr>
-        <w:t>Hoàn thành</w:t>
-      </w:r>
+        <w:t>Hoàn</w:t>
+      </w:r>
+      <w:proofErr w:type="spellEnd"/>
+      <w:r>
+        <w:rPr>
+          <w:rFonts w:ascii="Times New Roman" w:hAnsi="Times New Roman" w:cs="Times New Roman"/>
+          <w:color w:val="00B050"/>
+          <w:sz w:val="28"/>
+          <w:szCs w:val="28"/>
+        </w:rPr>
+        <w:t xml:space="preserve"> </w:t>
+      </w:r>
+      <w:proofErr w:type="spellStart"/>
+      <w:r>
+        <w:rPr>
+          <w:rFonts w:ascii="Times New Roman" w:hAnsi="Times New Roman" w:cs="Times New Roman"/>
+          <w:color w:val="00B050"/>
+          <w:sz w:val="28"/>
+          <w:szCs w:val="28"/>
+        </w:rPr>
+        <w:t>thành</w:t>
+      </w:r>
+      <w:proofErr w:type="spellEnd"/>
       <w:r>
         <w:rPr>
           <w:rFonts w:ascii="Times New Roman" w:hAnsi="Times New Roman" w:cs="Times New Roman"/>
@@ -143,28 +355,136 @@
         </w:numPr>
         <w:rPr>
           <w:rFonts w:ascii="Times New Roman" w:hAnsi="Times New Roman" w:cs="Times New Roman"/>
-          <w:color w:val="FF0000"/>
-          <w:sz w:val="28"/>
-          <w:szCs w:val="28"/>
-        </w:rPr>
-      </w:pPr>
-      <w:r>
-        <w:rPr>
-          <w:rFonts w:ascii="Times New Roman" w:hAnsi="Times New Roman" w:cs="Times New Roman"/>
-          <w:color w:val="FF0000"/>
-          <w:sz w:val="28"/>
-          <w:szCs w:val="28"/>
-        </w:rPr>
-        <w:t>Truyền dữ liệu cho client</w:t>
-      </w:r>
-      <w:r>
-        <w:rPr>
-          <w:rFonts w:ascii="Times New Roman" w:hAnsi="Times New Roman" w:cs="Times New Roman"/>
-          <w:color w:val="FF0000"/>
-          <w:sz w:val="28"/>
-          <w:szCs w:val="28"/>
-        </w:rPr>
-        <w:t xml:space="preserve"> (chưa hoàn thành)</w:t>
+          <w:sz w:val="28"/>
+          <w:szCs w:val="28"/>
+        </w:rPr>
+      </w:pPr>
+      <w:proofErr w:type="spellStart"/>
+      <w:r>
+        <w:rPr>
+          <w:rFonts w:ascii="Times New Roman" w:hAnsi="Times New Roman" w:cs="Times New Roman"/>
+          <w:sz w:val="28"/>
+          <w:szCs w:val="28"/>
+        </w:rPr>
+        <w:t>Truyền</w:t>
+      </w:r>
+      <w:proofErr w:type="spellEnd"/>
+      <w:r>
+        <w:rPr>
+          <w:rFonts w:ascii="Times New Roman" w:hAnsi="Times New Roman" w:cs="Times New Roman"/>
+          <w:sz w:val="28"/>
+          <w:szCs w:val="28"/>
+        </w:rPr>
+        <w:t xml:space="preserve"> </w:t>
+      </w:r>
+      <w:proofErr w:type="spellStart"/>
+      <w:r>
+        <w:rPr>
+          <w:rFonts w:ascii="Times New Roman" w:hAnsi="Times New Roman" w:cs="Times New Roman"/>
+          <w:sz w:val="28"/>
+          <w:szCs w:val="28"/>
+        </w:rPr>
+        <w:t>dữ</w:t>
+      </w:r>
+      <w:proofErr w:type="spellEnd"/>
+      <w:r>
+        <w:rPr>
+          <w:rFonts w:ascii="Times New Roman" w:hAnsi="Times New Roman" w:cs="Times New Roman"/>
+          <w:sz w:val="28"/>
+          <w:szCs w:val="28"/>
+        </w:rPr>
+        <w:t xml:space="preserve"> </w:t>
+      </w:r>
+      <w:proofErr w:type="spellStart"/>
+      <w:r>
+        <w:rPr>
+          <w:rFonts w:ascii="Times New Roman" w:hAnsi="Times New Roman" w:cs="Times New Roman"/>
+          <w:sz w:val="28"/>
+          <w:szCs w:val="28"/>
+        </w:rPr>
+        <w:t>liệu</w:t>
+      </w:r>
+      <w:proofErr w:type="spellEnd"/>
+      <w:r>
+        <w:rPr>
+          <w:rFonts w:ascii="Times New Roman" w:hAnsi="Times New Roman" w:cs="Times New Roman"/>
+          <w:sz w:val="28"/>
+          <w:szCs w:val="28"/>
+        </w:rPr>
+        <w:t xml:space="preserve"> </w:t>
+      </w:r>
+      <w:proofErr w:type="spellStart"/>
+      <w:r>
+        <w:rPr>
+          <w:rFonts w:ascii="Times New Roman" w:hAnsi="Times New Roman" w:cs="Times New Roman"/>
+          <w:sz w:val="28"/>
+          <w:szCs w:val="28"/>
+        </w:rPr>
+        <w:t>cho</w:t>
+      </w:r>
+      <w:proofErr w:type="spellEnd"/>
+      <w:r>
+        <w:rPr>
+          <w:rFonts w:ascii="Times New Roman" w:hAnsi="Times New Roman" w:cs="Times New Roman"/>
+          <w:sz w:val="28"/>
+          <w:szCs w:val="28"/>
+        </w:rPr>
+        <w:t xml:space="preserve"> client</w:t>
+      </w:r>
+      <w:r>
+        <w:rPr>
+          <w:rFonts w:ascii="Times New Roman" w:hAnsi="Times New Roman" w:cs="Times New Roman"/>
+          <w:sz w:val="28"/>
+          <w:szCs w:val="28"/>
+        </w:rPr>
+        <w:t xml:space="preserve"> </w:t>
+      </w:r>
+      <w:r>
+        <w:rPr>
+          <w:rFonts w:ascii="Times New Roman" w:hAnsi="Times New Roman" w:cs="Times New Roman"/>
+          <w:sz w:val="28"/>
+          <w:szCs w:val="28"/>
+        </w:rPr>
+        <w:t>(</w:t>
+      </w:r>
+      <w:proofErr w:type="spellStart"/>
+      <w:r>
+        <w:rPr>
+          <w:rFonts w:ascii="Times New Roman" w:hAnsi="Times New Roman" w:cs="Times New Roman"/>
+          <w:color w:val="00B050"/>
+          <w:sz w:val="28"/>
+          <w:szCs w:val="28"/>
+        </w:rPr>
+        <w:t>Hoàn</w:t>
+      </w:r>
+      <w:proofErr w:type="spellEnd"/>
+      <w:r>
+        <w:rPr>
+          <w:rFonts w:ascii="Times New Roman" w:hAnsi="Times New Roman" w:cs="Times New Roman"/>
+          <w:color w:val="00B050"/>
+          <w:sz w:val="28"/>
+          <w:szCs w:val="28"/>
+        </w:rPr>
+        <w:t xml:space="preserve"> </w:t>
+      </w:r>
+      <w:proofErr w:type="spellStart"/>
+      <w:r>
+        <w:rPr>
+          <w:rFonts w:ascii="Times New Roman" w:hAnsi="Times New Roman" w:cs="Times New Roman"/>
+          <w:color w:val="00B050"/>
+          <w:sz w:val="28"/>
+          <w:szCs w:val="28"/>
+        </w:rPr>
+        <w:t>thành</w:t>
+      </w:r>
+      <w:proofErr w:type="spellEnd"/>
+      <w:r>
+        <w:rPr>
+          <w:rFonts w:ascii="Times New Roman" w:hAnsi="Times New Roman" w:cs="Times New Roman"/>
+          <w:sz w:val="28"/>
+          <w:szCs w:val="28"/>
+        </w:rPr>
+        <w:t>)</w:t>
       </w:r>
     </w:p>
     <w:p>
@@ -176,28 +496,128 @@
         </w:numPr>
         <w:rPr>
           <w:rFonts w:ascii="Times New Roman" w:hAnsi="Times New Roman" w:cs="Times New Roman"/>
-          <w:color w:val="FF0000"/>
-          <w:sz w:val="28"/>
-          <w:szCs w:val="28"/>
-        </w:rPr>
-      </w:pPr>
-      <w:r>
-        <w:rPr>
-          <w:rFonts w:ascii="Times New Roman" w:hAnsi="Times New Roman" w:cs="Times New Roman"/>
-          <w:color w:val="FF0000"/>
-          <w:sz w:val="28"/>
-          <w:szCs w:val="28"/>
-        </w:rPr>
-        <w:t>Phân quyền hiển thị</w:t>
-      </w:r>
-      <w:r>
-        <w:rPr>
-          <w:rFonts w:ascii="Times New Roman" w:hAnsi="Times New Roman" w:cs="Times New Roman"/>
-          <w:color w:val="FF0000"/>
-          <w:sz w:val="28"/>
-          <w:szCs w:val="28"/>
-        </w:rPr>
-        <w:t xml:space="preserve"> (hoàn thành ½ công việc)</w:t>
+          <w:sz w:val="28"/>
+          <w:szCs w:val="28"/>
+        </w:rPr>
+      </w:pPr>
+      <w:proofErr w:type="spellStart"/>
+      <w:r>
+        <w:rPr>
+          <w:rFonts w:ascii="Times New Roman" w:hAnsi="Times New Roman" w:cs="Times New Roman"/>
+          <w:sz w:val="28"/>
+          <w:szCs w:val="28"/>
+        </w:rPr>
+        <w:t>Phân</w:t>
+      </w:r>
+      <w:proofErr w:type="spellEnd"/>
+      <w:r>
+        <w:rPr>
+          <w:rFonts w:ascii="Times New Roman" w:hAnsi="Times New Roman" w:cs="Times New Roman"/>
+          <w:sz w:val="28"/>
+          <w:szCs w:val="28"/>
+        </w:rPr>
+        <w:t xml:space="preserve"> </w:t>
+      </w:r>
+      <w:proofErr w:type="spellStart"/>
+      <w:r>
+        <w:rPr>
+          <w:rFonts w:ascii="Times New Roman" w:hAnsi="Times New Roman" w:cs="Times New Roman"/>
+          <w:sz w:val="28"/>
+          <w:szCs w:val="28"/>
+        </w:rPr>
+        <w:t>quyền</w:t>
+      </w:r>
+      <w:proofErr w:type="spellEnd"/>
+      <w:r>
+        <w:rPr>
+          <w:rFonts w:ascii="Times New Roman" w:hAnsi="Times New Roman" w:cs="Times New Roman"/>
+          <w:sz w:val="28"/>
+          <w:szCs w:val="28"/>
+        </w:rPr>
+        <w:t xml:space="preserve"> </w:t>
+      </w:r>
+      <w:proofErr w:type="spellStart"/>
+      <w:r>
+        <w:rPr>
+          <w:rFonts w:ascii="Times New Roman" w:hAnsi="Times New Roman" w:cs="Times New Roman"/>
+          <w:sz w:val="28"/>
+          <w:szCs w:val="28"/>
+        </w:rPr>
+        <w:t>hiển</w:t>
+      </w:r>
+      <w:proofErr w:type="spellEnd"/>
+      <w:r>
+        <w:rPr>
+          <w:rFonts w:ascii="Times New Roman" w:hAnsi="Times New Roman" w:cs="Times New Roman"/>
+          <w:sz w:val="28"/>
+          <w:szCs w:val="28"/>
+        </w:rPr>
+        <w:t xml:space="preserve"> </w:t>
+      </w:r>
+      <w:proofErr w:type="spellStart"/>
+      <w:r>
+        <w:rPr>
+          <w:rFonts w:ascii="Times New Roman" w:hAnsi="Times New Roman" w:cs="Times New Roman"/>
+          <w:sz w:val="28"/>
+          <w:szCs w:val="28"/>
+        </w:rPr>
+        <w:t>thị</w:t>
+      </w:r>
+      <w:proofErr w:type="spellEnd"/>
+      <w:r>
+        <w:rPr>
+          <w:rFonts w:ascii="Times New Roman" w:hAnsi="Times New Roman" w:cs="Times New Roman"/>
+          <w:sz w:val="28"/>
+          <w:szCs w:val="28"/>
+        </w:rPr>
+        <w:t xml:space="preserve"> </w:t>
+      </w:r>
+      <w:r>
+        <w:rPr>
+          <w:rFonts w:ascii="Times New Roman" w:hAnsi="Times New Roman" w:cs="Times New Roman"/>
+          <w:sz w:val="28"/>
+          <w:szCs w:val="28"/>
+        </w:rPr>
+        <w:t>(</w:t>
+      </w:r>
+      <w:proofErr w:type="spellStart"/>
+      <w:r>
+        <w:rPr>
+          <w:rFonts w:ascii="Times New Roman" w:hAnsi="Times New Roman" w:cs="Times New Roman"/>
+          <w:color w:val="00B050"/>
+          <w:sz w:val="28"/>
+          <w:szCs w:val="28"/>
+        </w:rPr>
+        <w:t>Hoàn</w:t>
+      </w:r>
+      <w:proofErr w:type="spellEnd"/>
+      <w:r>
+        <w:rPr>
+          <w:rFonts w:ascii="Times New Roman" w:hAnsi="Times New Roman" w:cs="Times New Roman"/>
+          <w:color w:val="00B050"/>
+          <w:sz w:val="28"/>
+          <w:szCs w:val="28"/>
+        </w:rPr>
+        <w:t xml:space="preserve"> </w:t>
+      </w:r>
+      <w:proofErr w:type="spellStart"/>
+      <w:r>
+        <w:rPr>
+          <w:rFonts w:ascii="Times New Roman" w:hAnsi="Times New Roman" w:cs="Times New Roman"/>
+          <w:color w:val="00B050"/>
+          <w:sz w:val="28"/>
+          <w:szCs w:val="28"/>
+        </w:rPr>
+        <w:t>thành</w:t>
+      </w:r>
+      <w:proofErr w:type="spellEnd"/>
+      <w:r>
+        <w:rPr>
+          <w:rFonts w:ascii="Times New Roman" w:hAnsi="Times New Roman" w:cs="Times New Roman"/>
+          <w:sz w:val="28"/>
+          <w:szCs w:val="28"/>
+        </w:rPr>
+        <w:t>)</w:t>
       </w:r>
     </w:p>
     <w:p>
@@ -210,14 +630,25 @@
           <w:szCs w:val="28"/>
         </w:rPr>
       </w:pPr>
-      <w:r>
-        <w:rPr>
-          <w:rFonts w:ascii="Times New Roman" w:hAnsi="Times New Roman" w:cs="Times New Roman"/>
-          <w:b/>
-          <w:sz w:val="28"/>
-          <w:szCs w:val="28"/>
-        </w:rPr>
-        <w:t>Hùng:</w:t>
+      <w:proofErr w:type="spellStart"/>
+      <w:r>
+        <w:rPr>
+          <w:rFonts w:ascii="Times New Roman" w:hAnsi="Times New Roman" w:cs="Times New Roman"/>
+          <w:b/>
+          <w:sz w:val="28"/>
+          <w:szCs w:val="28"/>
+        </w:rPr>
+        <w:t>Hùng</w:t>
+      </w:r>
+      <w:proofErr w:type="spellEnd"/>
+      <w:r>
+        <w:rPr>
+          <w:rFonts w:ascii="Times New Roman" w:hAnsi="Times New Roman" w:cs="Times New Roman"/>
+          <w:b/>
+          <w:sz w:val="28"/>
+          <w:szCs w:val="28"/>
+        </w:rPr>
+        <w:t>:</w:t>
       </w:r>
     </w:p>
     <w:p>
@@ -233,13 +664,196 @@
           <w:szCs w:val="28"/>
         </w:rPr>
       </w:pPr>
-      <w:r>
-        <w:rPr>
-          <w:rFonts w:ascii="Times New Roman" w:hAnsi="Times New Roman" w:cs="Times New Roman"/>
-          <w:sz w:val="28"/>
-          <w:szCs w:val="28"/>
-        </w:rPr>
-        <w:t>Xuất dữ liệu khi nhập mã khách hàng</w:t>
+      <w:proofErr w:type="spellStart"/>
+      <w:r>
+        <w:rPr>
+          <w:rFonts w:ascii="Times New Roman" w:hAnsi="Times New Roman" w:cs="Times New Roman"/>
+          <w:sz w:val="28"/>
+          <w:szCs w:val="28"/>
+        </w:rPr>
+        <w:t>Xuất</w:t>
+      </w:r>
+      <w:proofErr w:type="spellEnd"/>
+      <w:r>
+        <w:rPr>
+          <w:rFonts w:ascii="Times New Roman" w:hAnsi="Times New Roman" w:cs="Times New Roman"/>
+          <w:sz w:val="28"/>
+          <w:szCs w:val="28"/>
+        </w:rPr>
+        <w:t xml:space="preserve"> </w:t>
+      </w:r>
+      <w:proofErr w:type="spellStart"/>
+      <w:r>
+        <w:rPr>
+          <w:rFonts w:ascii="Times New Roman" w:hAnsi="Times New Roman" w:cs="Times New Roman"/>
+          <w:sz w:val="28"/>
+          <w:szCs w:val="28"/>
+        </w:rPr>
+        <w:t>dữ</w:t>
+      </w:r>
+      <w:proofErr w:type="spellEnd"/>
+      <w:r>
+        <w:rPr>
+          <w:rFonts w:ascii="Times New Roman" w:hAnsi="Times New Roman" w:cs="Times New Roman"/>
+          <w:sz w:val="28"/>
+          <w:szCs w:val="28"/>
+        </w:rPr>
+        <w:t xml:space="preserve"> </w:t>
+      </w:r>
+      <w:proofErr w:type="spellStart"/>
+      <w:r>
+        <w:rPr>
+          <w:rFonts w:ascii="Times New Roman" w:hAnsi="Times New Roman" w:cs="Times New Roman"/>
+          <w:sz w:val="28"/>
+          <w:szCs w:val="28"/>
+        </w:rPr>
+        <w:t>liệu</w:t>
+      </w:r>
+      <w:proofErr w:type="spellEnd"/>
+      <w:r>
+        <w:rPr>
+          <w:rFonts w:ascii="Times New Roman" w:hAnsi="Times New Roman" w:cs="Times New Roman"/>
+          <w:sz w:val="28"/>
+          <w:szCs w:val="28"/>
+        </w:rPr>
+        <w:t xml:space="preserve"> </w:t>
+      </w:r>
+      <w:proofErr w:type="spellStart"/>
+      <w:r>
+        <w:rPr>
+          <w:rFonts w:ascii="Times New Roman" w:hAnsi="Times New Roman" w:cs="Times New Roman"/>
+          <w:sz w:val="28"/>
+          <w:szCs w:val="28"/>
+        </w:rPr>
+        <w:t>khi</w:t>
+      </w:r>
+      <w:proofErr w:type="spellEnd"/>
+      <w:r>
+        <w:rPr>
+          <w:rFonts w:ascii="Times New Roman" w:hAnsi="Times New Roman" w:cs="Times New Roman"/>
+          <w:sz w:val="28"/>
+          <w:szCs w:val="28"/>
+        </w:rPr>
+        <w:t xml:space="preserve"> </w:t>
+      </w:r>
+      <w:proofErr w:type="spellStart"/>
+      <w:r>
+        <w:rPr>
+          <w:rFonts w:ascii="Times New Roman" w:hAnsi="Times New Roman" w:cs="Times New Roman"/>
+          <w:sz w:val="28"/>
+          <w:szCs w:val="28"/>
+        </w:rPr>
+        <w:t>nhập</w:t>
+      </w:r>
+      <w:proofErr w:type="spellEnd"/>
+      <w:r>
+        <w:rPr>
+          <w:rFonts w:ascii="Times New Roman" w:hAnsi="Times New Roman" w:cs="Times New Roman"/>
+          <w:sz w:val="28"/>
+          <w:szCs w:val="28"/>
+        </w:rPr>
+        <w:t xml:space="preserve"> </w:t>
+      </w:r>
+      <w:proofErr w:type="spellStart"/>
+      <w:r>
+        <w:rPr>
+          <w:rFonts w:ascii="Times New Roman" w:hAnsi="Times New Roman" w:cs="Times New Roman"/>
+          <w:sz w:val="28"/>
+          <w:szCs w:val="28"/>
+        </w:rPr>
+        <w:t>mã</w:t>
+      </w:r>
+      <w:proofErr w:type="spellEnd"/>
+      <w:r>
+        <w:rPr>
+          <w:rFonts w:ascii="Times New Roman" w:hAnsi="Times New Roman" w:cs="Times New Roman"/>
+          <w:sz w:val="28"/>
+          <w:szCs w:val="28"/>
+        </w:rPr>
+        <w:t xml:space="preserve"> </w:t>
+      </w:r>
+      <w:proofErr w:type="spellStart"/>
+      <w:r>
+        <w:rPr>
+          <w:rFonts w:ascii="Times New Roman" w:hAnsi="Times New Roman" w:cs="Times New Roman"/>
+          <w:sz w:val="28"/>
+          <w:szCs w:val="28"/>
+        </w:rPr>
+        <w:t>khách</w:t>
+      </w:r>
+      <w:proofErr w:type="spellEnd"/>
+      <w:r>
+        <w:rPr>
+          <w:rFonts w:ascii="Times New Roman" w:hAnsi="Times New Roman" w:cs="Times New Roman"/>
+          <w:sz w:val="28"/>
+          <w:szCs w:val="28"/>
+        </w:rPr>
+        <w:t xml:space="preserve"> </w:t>
+      </w:r>
+      <w:proofErr w:type="spellStart"/>
+      <w:r>
+        <w:rPr>
+          <w:rFonts w:ascii="Times New Roman" w:hAnsi="Times New Roman" w:cs="Times New Roman"/>
+          <w:sz w:val="28"/>
+          <w:szCs w:val="28"/>
+        </w:rPr>
+        <w:t>hàng</w:t>
+      </w:r>
+      <w:proofErr w:type="spellEnd"/>
+      <w:r>
+        <w:rPr>
+          <w:rFonts w:ascii="Times New Roman" w:hAnsi="Times New Roman" w:cs="Times New Roman"/>
+          <w:sz w:val="28"/>
+          <w:szCs w:val="28"/>
+        </w:rPr>
+        <w:t xml:space="preserve"> </w:t>
+      </w:r>
+      <w:r>
+        <w:rPr>
+          <w:rFonts w:ascii="Times New Roman" w:hAnsi="Times New Roman" w:cs="Times New Roman"/>
+          <w:sz w:val="28"/>
+          <w:szCs w:val="28"/>
+        </w:rPr>
+        <w:t>(</w:t>
+      </w:r>
+      <w:proofErr w:type="spellStart"/>
+      <w:r>
+        <w:rPr>
+          <w:rFonts w:ascii="Times New Roman" w:hAnsi="Times New Roman" w:cs="Times New Roman"/>
+          <w:color w:val="00B050"/>
+          <w:sz w:val="28"/>
+          <w:szCs w:val="28"/>
+        </w:rPr>
+        <w:t>Hoàn</w:t>
+      </w:r>
+      <w:proofErr w:type="spellEnd"/>
+      <w:r>
+        <w:rPr>
+          <w:rFonts w:ascii="Times New Roman" w:hAnsi="Times New Roman" w:cs="Times New Roman"/>
+          <w:color w:val="00B050"/>
+          <w:sz w:val="28"/>
+          <w:szCs w:val="28"/>
+        </w:rPr>
+        <w:t xml:space="preserve"> </w:t>
+      </w:r>
+      <w:proofErr w:type="spellStart"/>
+      <w:r>
+        <w:rPr>
+          <w:rFonts w:ascii="Times New Roman" w:hAnsi="Times New Roman" w:cs="Times New Roman"/>
+          <w:color w:val="00B050"/>
+          <w:sz w:val="28"/>
+          <w:szCs w:val="28"/>
+        </w:rPr>
+        <w:t>thành</w:t>
+      </w:r>
+      <w:proofErr w:type="spellEnd"/>
+      <w:r>
+        <w:rPr>
+          <w:rFonts w:ascii="Times New Roman" w:hAnsi="Times New Roman" w:cs="Times New Roman"/>
+          <w:sz w:val="28"/>
+          <w:szCs w:val="28"/>
+        </w:rPr>
+        <w:t>)</w:t>
       </w:r>
     </w:p>
     <w:p>
@@ -255,13 +869,214 @@
           <w:szCs w:val="28"/>
         </w:rPr>
       </w:pPr>
-      <w:r>
-        <w:rPr>
-          <w:rFonts w:ascii="Times New Roman" w:hAnsi="Times New Roman" w:cs="Times New Roman"/>
-          <w:sz w:val="28"/>
-          <w:szCs w:val="28"/>
-        </w:rPr>
-        <w:t>Lấy tọa độ khách hàng map với Mã khách hàng</w:t>
+      <w:proofErr w:type="spellStart"/>
+      <w:r>
+        <w:rPr>
+          <w:rFonts w:ascii="Times New Roman" w:hAnsi="Times New Roman" w:cs="Times New Roman"/>
+          <w:sz w:val="28"/>
+          <w:szCs w:val="28"/>
+        </w:rPr>
+        <w:t>Lấy</w:t>
+      </w:r>
+      <w:proofErr w:type="spellEnd"/>
+      <w:r>
+        <w:rPr>
+          <w:rFonts w:ascii="Times New Roman" w:hAnsi="Times New Roman" w:cs="Times New Roman"/>
+          <w:sz w:val="28"/>
+          <w:szCs w:val="28"/>
+        </w:rPr>
+        <w:t xml:space="preserve"> </w:t>
+      </w:r>
+      <w:proofErr w:type="spellStart"/>
+      <w:r>
+        <w:rPr>
+          <w:rFonts w:ascii="Times New Roman" w:hAnsi="Times New Roman" w:cs="Times New Roman"/>
+          <w:sz w:val="28"/>
+          <w:szCs w:val="28"/>
+        </w:rPr>
+        <w:t>tọa</w:t>
+      </w:r>
+      <w:proofErr w:type="spellEnd"/>
+      <w:r>
+        <w:rPr>
+          <w:rFonts w:ascii="Times New Roman" w:hAnsi="Times New Roman" w:cs="Times New Roman"/>
+          <w:sz w:val="28"/>
+          <w:szCs w:val="28"/>
+        </w:rPr>
+        <w:t xml:space="preserve"> </w:t>
+      </w:r>
+      <w:proofErr w:type="spellStart"/>
+      <w:r>
+        <w:rPr>
+          <w:rFonts w:ascii="Times New Roman" w:hAnsi="Times New Roman" w:cs="Times New Roman"/>
+          <w:sz w:val="28"/>
+          <w:szCs w:val="28"/>
+        </w:rPr>
+        <w:t>độ</w:t>
+      </w:r>
+      <w:proofErr w:type="spellEnd"/>
+      <w:r>
+        <w:rPr>
+          <w:rFonts w:ascii="Times New Roman" w:hAnsi="Times New Roman" w:cs="Times New Roman"/>
+          <w:sz w:val="28"/>
+          <w:szCs w:val="28"/>
+        </w:rPr>
+        <w:t xml:space="preserve"> </w:t>
+      </w:r>
+      <w:proofErr w:type="spellStart"/>
+      <w:r>
+        <w:rPr>
+          <w:rFonts w:ascii="Times New Roman" w:hAnsi="Times New Roman" w:cs="Times New Roman"/>
+          <w:sz w:val="28"/>
+          <w:szCs w:val="28"/>
+        </w:rPr>
+        <w:t>khách</w:t>
+      </w:r>
+      <w:proofErr w:type="spellEnd"/>
+      <w:r>
+        <w:rPr>
+          <w:rFonts w:ascii="Times New Roman" w:hAnsi="Times New Roman" w:cs="Times New Roman"/>
+          <w:sz w:val="28"/>
+          <w:szCs w:val="28"/>
+        </w:rPr>
+        <w:t xml:space="preserve"> </w:t>
+      </w:r>
+      <w:proofErr w:type="spellStart"/>
+      <w:r>
+        <w:rPr>
+          <w:rFonts w:ascii="Times New Roman" w:hAnsi="Times New Roman" w:cs="Times New Roman"/>
+          <w:sz w:val="28"/>
+          <w:szCs w:val="28"/>
+        </w:rPr>
+        <w:t>hàng</w:t>
+      </w:r>
+      <w:proofErr w:type="spellEnd"/>
+      <w:r>
+        <w:rPr>
+          <w:rFonts w:ascii="Times New Roman" w:hAnsi="Times New Roman" w:cs="Times New Roman"/>
+          <w:sz w:val="28"/>
+          <w:szCs w:val="28"/>
+        </w:rPr>
+        <w:t xml:space="preserve"> map </w:t>
+      </w:r>
+      <w:proofErr w:type="spellStart"/>
+      <w:r>
+        <w:rPr>
+          <w:rFonts w:ascii="Times New Roman" w:hAnsi="Times New Roman" w:cs="Times New Roman"/>
+          <w:sz w:val="28"/>
+          <w:szCs w:val="28"/>
+        </w:rPr>
+        <w:t>với</w:t>
+      </w:r>
+      <w:proofErr w:type="spellEnd"/>
+      <w:r>
+        <w:rPr>
+          <w:rFonts w:ascii="Times New Roman" w:hAnsi="Times New Roman" w:cs="Times New Roman"/>
+          <w:sz w:val="28"/>
+          <w:szCs w:val="28"/>
+        </w:rPr>
+        <w:t xml:space="preserve"> </w:t>
+      </w:r>
+      <w:proofErr w:type="spellStart"/>
+      <w:r>
+        <w:rPr>
+          <w:rFonts w:ascii="Times New Roman" w:hAnsi="Times New Roman" w:cs="Times New Roman"/>
+          <w:sz w:val="28"/>
+          <w:szCs w:val="28"/>
+        </w:rPr>
+        <w:t>Mã</w:t>
+      </w:r>
+      <w:proofErr w:type="spellEnd"/>
+      <w:r>
+        <w:rPr>
+          <w:rFonts w:ascii="Times New Roman" w:hAnsi="Times New Roman" w:cs="Times New Roman"/>
+          <w:sz w:val="28"/>
+          <w:szCs w:val="28"/>
+        </w:rPr>
+        <w:t xml:space="preserve"> </w:t>
+      </w:r>
+      <w:proofErr w:type="spellStart"/>
+      <w:r>
+        <w:rPr>
+          <w:rFonts w:ascii="Times New Roman" w:hAnsi="Times New Roman" w:cs="Times New Roman"/>
+          <w:sz w:val="28"/>
+          <w:szCs w:val="28"/>
+        </w:rPr>
+        <w:t>khách</w:t>
+      </w:r>
+      <w:proofErr w:type="spellEnd"/>
+      <w:r>
+        <w:rPr>
+          <w:rFonts w:ascii="Times New Roman" w:hAnsi="Times New Roman" w:cs="Times New Roman"/>
+          <w:sz w:val="28"/>
+          <w:szCs w:val="28"/>
+        </w:rPr>
+        <w:t xml:space="preserve"> </w:t>
+      </w:r>
+      <w:proofErr w:type="spellStart"/>
+      <w:r>
+        <w:rPr>
+          <w:rFonts w:ascii="Times New Roman" w:hAnsi="Times New Roman" w:cs="Times New Roman"/>
+          <w:sz w:val="28"/>
+          <w:szCs w:val="28"/>
+        </w:rPr>
+        <w:t>hàng</w:t>
+      </w:r>
+      <w:proofErr w:type="spellEnd"/>
+      <w:r>
+        <w:rPr>
+          <w:rFonts w:ascii="Times New Roman" w:hAnsi="Times New Roman" w:cs="Times New Roman"/>
+          <w:sz w:val="28"/>
+          <w:szCs w:val="28"/>
+        </w:rPr>
+        <w:t xml:space="preserve"> </w:t>
+      </w:r>
+      <w:r>
+        <w:rPr>
+          <w:rFonts w:ascii="Times New Roman" w:hAnsi="Times New Roman" w:cs="Times New Roman"/>
+          <w:sz w:val="28"/>
+          <w:szCs w:val="28"/>
+        </w:rPr>
+        <w:t>(</w:t>
+      </w:r>
+      <w:proofErr w:type="spellStart"/>
+      <w:r>
+        <w:rPr>
+          <w:rFonts w:ascii="Times New Roman" w:hAnsi="Times New Roman" w:cs="Times New Roman"/>
+          <w:color w:val="00B050"/>
+          <w:sz w:val="28"/>
+          <w:szCs w:val="28"/>
+        </w:rPr>
+        <w:t>Hoàn</w:t>
+      </w:r>
+      <w:proofErr w:type="spellEnd"/>
+      <w:r>
+        <w:rPr>
+          <w:rFonts w:ascii="Times New Roman" w:hAnsi="Times New Roman" w:cs="Times New Roman"/>
+          <w:color w:val="00B050"/>
+          <w:sz w:val="28"/>
+          <w:szCs w:val="28"/>
+        </w:rPr>
+        <w:t xml:space="preserve"> </w:t>
+      </w:r>
+      <w:proofErr w:type="spellStart"/>
+      <w:r>
+        <w:rPr>
+          <w:rFonts w:ascii="Times New Roman" w:hAnsi="Times New Roman" w:cs="Times New Roman"/>
+          <w:color w:val="00B050"/>
+          <w:sz w:val="28"/>
+          <w:szCs w:val="28"/>
+        </w:rPr>
+        <w:t>thành</w:t>
+      </w:r>
+      <w:proofErr w:type="spellEnd"/>
+      <w:r>
+        <w:rPr>
+          <w:rFonts w:ascii="Times New Roman" w:hAnsi="Times New Roman" w:cs="Times New Roman"/>
+          <w:sz w:val="28"/>
+          <w:szCs w:val="28"/>
+        </w:rPr>
+        <w:t>)</w:t>
       </w:r>
     </w:p>
     <w:p>
@@ -283,15 +1098,124 @@
           <w:sz w:val="28"/>
           <w:szCs w:val="28"/>
         </w:rPr>
-        <w:t>Send thô</w:t>
-      </w:r>
-      <w:r>
-        <w:rPr>
-          <w:rFonts w:ascii="Times New Roman" w:hAnsi="Times New Roman" w:cs="Times New Roman"/>
-          <w:sz w:val="28"/>
-          <w:szCs w:val="28"/>
-        </w:rPr>
-        <w:t>ng tin đó lên server</w:t>
+        <w:t xml:space="preserve">Send </w:t>
+      </w:r>
+      <w:proofErr w:type="spellStart"/>
+      <w:r>
+        <w:rPr>
+          <w:rFonts w:ascii="Times New Roman" w:hAnsi="Times New Roman" w:cs="Times New Roman"/>
+          <w:sz w:val="28"/>
+          <w:szCs w:val="28"/>
+        </w:rPr>
+        <w:t>thô</w:t>
+      </w:r>
+      <w:r>
+        <w:rPr>
+          <w:rFonts w:ascii="Times New Roman" w:hAnsi="Times New Roman" w:cs="Times New Roman"/>
+          <w:sz w:val="28"/>
+          <w:szCs w:val="28"/>
+        </w:rPr>
+        <w:t>ng</w:t>
+      </w:r>
+      <w:proofErr w:type="spellEnd"/>
+      <w:r>
+        <w:rPr>
+          <w:rFonts w:ascii="Times New Roman" w:hAnsi="Times New Roman" w:cs="Times New Roman"/>
+          <w:sz w:val="28"/>
+          <w:szCs w:val="28"/>
+        </w:rPr>
+        <w:t xml:space="preserve"> tin </w:t>
+      </w:r>
+      <w:proofErr w:type="spellStart"/>
+      <w:r>
+        <w:rPr>
+          <w:rFonts w:ascii="Times New Roman" w:hAnsi="Times New Roman" w:cs="Times New Roman"/>
+          <w:sz w:val="28"/>
+          <w:szCs w:val="28"/>
+        </w:rPr>
+        <w:t>đó</w:t>
+      </w:r>
+      <w:proofErr w:type="spellEnd"/>
+      <w:r>
+        <w:rPr>
+          <w:rFonts w:ascii="Times New Roman" w:hAnsi="Times New Roman" w:cs="Times New Roman"/>
+          <w:sz w:val="28"/>
+          <w:szCs w:val="28"/>
+        </w:rPr>
+        <w:t xml:space="preserve"> </w:t>
+      </w:r>
+      <w:proofErr w:type="spellStart"/>
+      <w:r>
+        <w:rPr>
+          <w:rFonts w:ascii="Times New Roman" w:hAnsi="Times New Roman" w:cs="Times New Roman"/>
+          <w:sz w:val="28"/>
+          <w:szCs w:val="28"/>
+        </w:rPr>
+        <w:t>lên</w:t>
+      </w:r>
+      <w:proofErr w:type="spellEnd"/>
+      <w:r>
+        <w:rPr>
+          <w:rFonts w:ascii="Times New Roman" w:hAnsi="Times New Roman" w:cs="Times New Roman"/>
+          <w:sz w:val="28"/>
+          <w:szCs w:val="28"/>
+        </w:rPr>
+        <w:t xml:space="preserve"> server</w:t>
+      </w:r>
+      <w:r>
+        <w:rPr>
+          <w:rFonts w:ascii="Times New Roman" w:hAnsi="Times New Roman" w:cs="Times New Roman"/>
+          <w:sz w:val="28"/>
+          <w:szCs w:val="28"/>
+        </w:rPr>
+        <w:t xml:space="preserve"> </w:t>
+      </w:r>
+      <w:r>
+        <w:rPr>
+          <w:rFonts w:ascii="Times New Roman" w:hAnsi="Times New Roman" w:cs="Times New Roman"/>
+          <w:sz w:val="28"/>
+          <w:szCs w:val="28"/>
+        </w:rPr>
+        <w:t>(</w:t>
+      </w:r>
+      <w:proofErr w:type="spellStart"/>
+      <w:r>
+        <w:rPr>
+          <w:rFonts w:ascii="Times New Roman" w:hAnsi="Times New Roman" w:cs="Times New Roman"/>
+          <w:color w:val="00B050"/>
+          <w:sz w:val="28"/>
+          <w:szCs w:val="28"/>
+        </w:rPr>
+        <w:t>Hoàn</w:t>
+      </w:r>
+      <w:proofErr w:type="spellEnd"/>
+      <w:r>
+        <w:rPr>
+          <w:rFonts w:ascii="Times New Roman" w:hAnsi="Times New Roman" w:cs="Times New Roman"/>
+          <w:color w:val="00B050"/>
+          <w:sz w:val="28"/>
+          <w:szCs w:val="28"/>
+        </w:rPr>
+        <w:t xml:space="preserve"> </w:t>
+      </w:r>
+      <w:proofErr w:type="spellStart"/>
+      <w:r>
+        <w:rPr>
+          <w:rFonts w:ascii="Times New Roman" w:hAnsi="Times New Roman" w:cs="Times New Roman"/>
+          <w:color w:val="00B050"/>
+          <w:sz w:val="28"/>
+          <w:szCs w:val="28"/>
+        </w:rPr>
+        <w:t>thành</w:t>
+      </w:r>
+      <w:proofErr w:type="spellEnd"/>
+      <w:r>
+        <w:rPr>
+          <w:rFonts w:ascii="Times New Roman" w:hAnsi="Times New Roman" w:cs="Times New Roman"/>
+          <w:sz w:val="28"/>
+          <w:szCs w:val="28"/>
+        </w:rPr>
+        <w:t>)</w:t>
       </w:r>
     </w:p>
     <w:p>
@@ -302,24 +1226,77 @@
           <w:szCs w:val="28"/>
         </w:rPr>
       </w:pPr>
-      <w:r>
-        <w:rPr>
-          <w:rFonts w:ascii="Times New Roman" w:hAnsi="Times New Roman" w:cs="Times New Roman"/>
-          <w:b/>
-          <w:sz w:val="28"/>
-          <w:szCs w:val="28"/>
-        </w:rPr>
-        <w:t>Giới hạn</w:t>
-      </w:r>
-      <w:r>
-        <w:rPr>
-          <w:rFonts w:ascii="Times New Roman" w:hAnsi="Times New Roman" w:cs="Times New Roman"/>
-          <w:b/>
-          <w:sz w:val="28"/>
-          <w:szCs w:val="28"/>
-        </w:rPr>
-        <w:t xml:space="preserve"> thời gian</w:t>
-      </w:r>
+      <w:proofErr w:type="spellStart"/>
+      <w:r>
+        <w:rPr>
+          <w:rFonts w:ascii="Times New Roman" w:hAnsi="Times New Roman" w:cs="Times New Roman"/>
+          <w:b/>
+          <w:sz w:val="28"/>
+          <w:szCs w:val="28"/>
+        </w:rPr>
+        <w:t>Giới</w:t>
+      </w:r>
+      <w:proofErr w:type="spellEnd"/>
+      <w:r>
+        <w:rPr>
+          <w:rFonts w:ascii="Times New Roman" w:hAnsi="Times New Roman" w:cs="Times New Roman"/>
+          <w:b/>
+          <w:sz w:val="28"/>
+          <w:szCs w:val="28"/>
+        </w:rPr>
+        <w:t xml:space="preserve"> </w:t>
+      </w:r>
+      <w:proofErr w:type="spellStart"/>
+      <w:r>
+        <w:rPr>
+          <w:rFonts w:ascii="Times New Roman" w:hAnsi="Times New Roman" w:cs="Times New Roman"/>
+          <w:b/>
+          <w:sz w:val="28"/>
+          <w:szCs w:val="28"/>
+        </w:rPr>
+        <w:t>hạn</w:t>
+      </w:r>
+      <w:proofErr w:type="spellEnd"/>
+      <w:r>
+        <w:rPr>
+          <w:rFonts w:ascii="Times New Roman" w:hAnsi="Times New Roman" w:cs="Times New Roman"/>
+          <w:b/>
+          <w:sz w:val="28"/>
+          <w:szCs w:val="28"/>
+        </w:rPr>
+        <w:t xml:space="preserve"> </w:t>
+      </w:r>
+      <w:proofErr w:type="spellStart"/>
+      <w:r>
+        <w:rPr>
+          <w:rFonts w:ascii="Times New Roman" w:hAnsi="Times New Roman" w:cs="Times New Roman"/>
+          <w:b/>
+          <w:sz w:val="28"/>
+          <w:szCs w:val="28"/>
+        </w:rPr>
+        <w:t>thời</w:t>
+      </w:r>
+      <w:proofErr w:type="spellEnd"/>
+      <w:r>
+        <w:rPr>
+          <w:rFonts w:ascii="Times New Roman" w:hAnsi="Times New Roman" w:cs="Times New Roman"/>
+          <w:b/>
+          <w:sz w:val="28"/>
+          <w:szCs w:val="28"/>
+        </w:rPr>
+        <w:t xml:space="preserve"> </w:t>
+      </w:r>
+      <w:proofErr w:type="spellStart"/>
+      <w:r>
+        <w:rPr>
+          <w:rFonts w:ascii="Times New Roman" w:hAnsi="Times New Roman" w:cs="Times New Roman"/>
+          <w:b/>
+          <w:sz w:val="28"/>
+          <w:szCs w:val="28"/>
+        </w:rPr>
+        <w:t>gian</w:t>
+      </w:r>
+      <w:proofErr w:type="spellEnd"/>
       <w:r>
         <w:rPr>
           <w:rFonts w:ascii="Times New Roman" w:hAnsi="Times New Roman" w:cs="Times New Roman"/>
@@ -336,6 +1313,7 @@
         </w:rPr>
         <w:t xml:space="preserve"> </w:t>
       </w:r>
+      <w:proofErr w:type="spellStart"/>
       <w:r>
         <w:rPr>
           <w:rFonts w:ascii="Times New Roman" w:hAnsi="Times New Roman" w:cs="Times New Roman"/>
@@ -344,6 +1322,7 @@
         </w:rPr>
         <w:t>thứ</w:t>
       </w:r>
+      <w:proofErr w:type="spellEnd"/>
       <w:r>
         <w:rPr>
           <w:rFonts w:ascii="Times New Roman" w:hAnsi="Times New Roman" w:cs="Times New Roman"/>
@@ -385,14 +1364,54 @@
           <w:szCs w:val="28"/>
         </w:rPr>
       </w:pPr>
-      <w:r>
-        <w:rPr>
-          <w:rFonts w:ascii="Times New Roman" w:hAnsi="Times New Roman" w:cs="Times New Roman"/>
-          <w:sz w:val="28"/>
-          <w:szCs w:val="28"/>
-        </w:rPr>
-        <w:t>Tham khảo cococ</w:t>
-      </w:r>
+      <w:bookmarkStart w:id="0" w:name="_GoBack"/>
+      <w:bookmarkEnd w:id="0"/>
+      <w:proofErr w:type="spellStart"/>
+      <w:r>
+        <w:rPr>
+          <w:rFonts w:ascii="Times New Roman" w:hAnsi="Times New Roman" w:cs="Times New Roman"/>
+          <w:sz w:val="28"/>
+          <w:szCs w:val="28"/>
+        </w:rPr>
+        <w:t>Tham</w:t>
+      </w:r>
+      <w:proofErr w:type="spellEnd"/>
+      <w:r>
+        <w:rPr>
+          <w:rFonts w:ascii="Times New Roman" w:hAnsi="Times New Roman" w:cs="Times New Roman"/>
+          <w:sz w:val="28"/>
+          <w:szCs w:val="28"/>
+        </w:rPr>
+        <w:t xml:space="preserve"> </w:t>
+      </w:r>
+      <w:proofErr w:type="spellStart"/>
+      <w:r>
+        <w:rPr>
+          <w:rFonts w:ascii="Times New Roman" w:hAnsi="Times New Roman" w:cs="Times New Roman"/>
+          <w:sz w:val="28"/>
+          <w:szCs w:val="28"/>
+        </w:rPr>
+        <w:t>khảo</w:t>
+      </w:r>
+      <w:proofErr w:type="spellEnd"/>
+      <w:r>
+        <w:rPr>
+          <w:rFonts w:ascii="Times New Roman" w:hAnsi="Times New Roman" w:cs="Times New Roman"/>
+          <w:sz w:val="28"/>
+          <w:szCs w:val="28"/>
+        </w:rPr>
+        <w:t xml:space="preserve"> </w:t>
+      </w:r>
+      <w:proofErr w:type="spellStart"/>
+      <w:r>
+        <w:rPr>
+          <w:rFonts w:ascii="Times New Roman" w:hAnsi="Times New Roman" w:cs="Times New Roman"/>
+          <w:sz w:val="28"/>
+          <w:szCs w:val="28"/>
+        </w:rPr>
+        <w:t>cococ</w:t>
+      </w:r>
+      <w:proofErr w:type="spellEnd"/>
       <w:r>
         <w:rPr>
           <w:rFonts w:ascii="Times New Roman" w:hAnsi="Times New Roman" w:cs="Times New Roman"/>
@@ -429,14 +1448,45 @@
           <w:szCs w:val="28"/>
         </w:rPr>
       </w:pPr>
-      <w:r>
-        <w:rPr>
-          <w:rFonts w:ascii="Times New Roman" w:hAnsi="Times New Roman" w:cs="Times New Roman"/>
-          <w:b/>
-          <w:sz w:val="28"/>
-          <w:szCs w:val="28"/>
-        </w:rPr>
-        <w:t>Giải pháp:</w:t>
+      <w:proofErr w:type="spellStart"/>
+      <w:r>
+        <w:rPr>
+          <w:rFonts w:ascii="Times New Roman" w:hAnsi="Times New Roman" w:cs="Times New Roman"/>
+          <w:b/>
+          <w:sz w:val="28"/>
+          <w:szCs w:val="28"/>
+        </w:rPr>
+        <w:t>Giải</w:t>
+      </w:r>
+      <w:proofErr w:type="spellEnd"/>
+      <w:r>
+        <w:rPr>
+          <w:rFonts w:ascii="Times New Roman" w:hAnsi="Times New Roman" w:cs="Times New Roman"/>
+          <w:b/>
+          <w:sz w:val="28"/>
+          <w:szCs w:val="28"/>
+        </w:rPr>
+        <w:t xml:space="preserve"> </w:t>
+      </w:r>
+      <w:proofErr w:type="spellStart"/>
+      <w:r>
+        <w:rPr>
+          <w:rFonts w:ascii="Times New Roman" w:hAnsi="Times New Roman" w:cs="Times New Roman"/>
+          <w:b/>
+          <w:sz w:val="28"/>
+          <w:szCs w:val="28"/>
+        </w:rPr>
+        <w:t>pháp</w:t>
+      </w:r>
+      <w:proofErr w:type="spellEnd"/>
+      <w:r>
+        <w:rPr>
+          <w:rFonts w:ascii="Times New Roman" w:hAnsi="Times New Roman" w:cs="Times New Roman"/>
+          <w:b/>
+          <w:sz w:val="28"/>
+          <w:szCs w:val="28"/>
+        </w:rPr>
+        <w:t>:</w:t>
       </w:r>
     </w:p>
     <w:p>
@@ -474,13 +1524,41 @@
           <w:szCs w:val="28"/>
         </w:rPr>
       </w:pPr>
-      <w:r>
-        <w:rPr>
-          <w:rFonts w:ascii="Times New Roman" w:hAnsi="Times New Roman" w:cs="Times New Roman"/>
-          <w:sz w:val="28"/>
-          <w:szCs w:val="28"/>
-        </w:rPr>
-        <w:t>Sử dụng open source:</w:t>
+      <w:proofErr w:type="spellStart"/>
+      <w:r>
+        <w:rPr>
+          <w:rFonts w:ascii="Times New Roman" w:hAnsi="Times New Roman" w:cs="Times New Roman"/>
+          <w:sz w:val="28"/>
+          <w:szCs w:val="28"/>
+        </w:rPr>
+        <w:t>Sử</w:t>
+      </w:r>
+      <w:proofErr w:type="spellEnd"/>
+      <w:r>
+        <w:rPr>
+          <w:rFonts w:ascii="Times New Roman" w:hAnsi="Times New Roman" w:cs="Times New Roman"/>
+          <w:sz w:val="28"/>
+          <w:szCs w:val="28"/>
+        </w:rPr>
+        <w:t xml:space="preserve"> </w:t>
+      </w:r>
+      <w:proofErr w:type="spellStart"/>
+      <w:r>
+        <w:rPr>
+          <w:rFonts w:ascii="Times New Roman" w:hAnsi="Times New Roman" w:cs="Times New Roman"/>
+          <w:sz w:val="28"/>
+          <w:szCs w:val="28"/>
+        </w:rPr>
+        <w:t>dụng</w:t>
+      </w:r>
+      <w:proofErr w:type="spellEnd"/>
+      <w:r>
+        <w:rPr>
+          <w:rFonts w:ascii="Times New Roman" w:hAnsi="Times New Roman" w:cs="Times New Roman"/>
+          <w:sz w:val="28"/>
+          <w:szCs w:val="28"/>
+        </w:rPr>
+        <w:t xml:space="preserve"> open source:</w:t>
       </w:r>
     </w:p>
     <w:p>
@@ -498,7 +1576,25 @@
           <w:sz w:val="28"/>
           <w:szCs w:val="28"/>
         </w:rPr>
-        <w:t>Open jts GPS tracking</w:t>
+        <w:t xml:space="preserve">Open </w:t>
+      </w:r>
+      <w:proofErr w:type="spellStart"/>
+      <w:r>
+        <w:rPr>
+          <w:rFonts w:ascii="Times New Roman" w:hAnsi="Times New Roman" w:cs="Times New Roman"/>
+          <w:sz w:val="28"/>
+          <w:szCs w:val="28"/>
+        </w:rPr>
+        <w:t>jts</w:t>
+      </w:r>
+      <w:proofErr w:type="spellEnd"/>
+      <w:r>
+        <w:rPr>
+          <w:rFonts w:ascii="Times New Roman" w:hAnsi="Times New Roman" w:cs="Times New Roman"/>
+          <w:sz w:val="28"/>
+          <w:szCs w:val="28"/>
+        </w:rPr>
+        <w:t xml:space="preserve"> GPS tracking</w:t>
       </w:r>
       <w:r>
         <w:rPr>
@@ -520,31 +1616,25 @@
     </w:p>
     <w:p>
       <w:pPr>
-        <w:rPr>
-          <w:rFonts w:ascii="Times New Roman" w:hAnsi="Times New Roman" w:cs="Times New Roman"/>
-          <w:sz w:val="28"/>
-          <w:szCs w:val="28"/>
-        </w:rPr>
-      </w:pPr>
-    </w:p>
-    <w:p>
-      <w:pPr>
-        <w:rPr>
-          <w:rFonts w:ascii="Times New Roman" w:hAnsi="Times New Roman" w:cs="Times New Roman"/>
-          <w:sz w:val="28"/>
-          <w:szCs w:val="28"/>
-        </w:rPr>
-      </w:pPr>
-      <w:r>
-        <w:rPr>
-          <w:rFonts w:ascii="Times New Roman" w:hAnsi="Times New Roman" w:cs="Times New Roman"/>
-          <w:sz w:val="28"/>
-          <w:szCs w:val="28"/>
-        </w:rPr>
-        <w:t>Ksoap 2</w:t>
-      </w:r>
-      <w:bookmarkStart w:id="0" w:name="_GoBack"/>
-      <w:bookmarkEnd w:id="0"/>
+        <w:pStyle w:val="ListParagraph"/>
+        <w:numPr>
+          <w:ilvl w:val="0"/>
+          <w:numId w:val="2"/>
+        </w:numPr>
+        <w:rPr>
+          <w:rFonts w:ascii="Times New Roman" w:hAnsi="Times New Roman" w:cs="Times New Roman"/>
+          <w:sz w:val="28"/>
+          <w:szCs w:val="28"/>
+        </w:rPr>
+      </w:pPr>
+      <w:r>
+        <w:rPr>
+          <w:rFonts w:ascii="Times New Roman" w:hAnsi="Times New Roman" w:cs="Times New Roman"/>
+          <w:sz w:val="28"/>
+          <w:szCs w:val="28"/>
+        </w:rPr>
+        <w:t>Restful web service</w:t>
+      </w:r>
     </w:p>
     <w:p>
       <w:pPr>

</xml_diff>